<commit_message>
outline and coupling test
</commit_message>
<xml_diff>
--- a/outline.docx
+++ b/outline.docx
@@ -234,24 +234,14 @@
     </w:p>
     <w:p>
       <w:r>
-        <w:t>Diagonal elements of s-matrix only</w:t>
-      </w:r>
-    </w:p>
-    <w:p>
-      <w:r>
-        <w:t>Log of error, 10x not necessary, express error as percentage</w:t>
-      </w:r>
-    </w:p>
-    <w:p>
-      <w:r>
         <w:rPr>
           <w:noProof/>
         </w:rPr>
         <w:drawing>
-          <wp:inline distT="0" distB="0" distL="0" distR="0" wp14:anchorId="5FD2E1CD" wp14:editId="30F4D263">
-            <wp:extent cx="4638675" cy="3325012"/>
-            <wp:effectExtent l="0" t="0" r="0" b="8890"/>
-            <wp:docPr id="1049053427" name="Picture 2"/>
+          <wp:inline distT="0" distB="0" distL="0" distR="0" wp14:anchorId="0B374098" wp14:editId="0A16C274">
+            <wp:extent cx="5943600" cy="4393565"/>
+            <wp:effectExtent l="0" t="0" r="0" b="6985"/>
+            <wp:docPr id="294957660" name="Picture 1" descr="A graph of a number of dipole&#10;&#10;Description automatically generated"/>
             <wp:cNvGraphicFramePr>
               <a:graphicFrameLocks xmlns:a="http://schemas.openxmlformats.org/drawingml/2006/main" noChangeAspect="1"/>
             </wp:cNvGraphicFramePr>
@@ -259,33 +249,23 @@
               <a:graphicData uri="http://schemas.openxmlformats.org/drawingml/2006/picture">
                 <pic:pic xmlns:pic="http://schemas.openxmlformats.org/drawingml/2006/picture">
                   <pic:nvPicPr>
-                    <pic:cNvPr id="0" name="Picture 3"/>
-                    <pic:cNvPicPr>
-                      <a:picLocks noChangeAspect="1" noChangeArrowheads="1"/>
-                    </pic:cNvPicPr>
+                    <pic:cNvPr id="294957660" name="Picture 1" descr="A graph of a number of dipole&#10;&#10;Description automatically generated"/>
+                    <pic:cNvPicPr/>
                   </pic:nvPicPr>
                   <pic:blipFill>
-                    <a:blip r:embed="rId7">
-                      <a:extLst>
-                        <a:ext uri="{28A0092B-C50C-407E-A947-70E740481C1C}">
-                          <a14:useLocalDpi xmlns:a14="http://schemas.microsoft.com/office/drawing/2010/main" val="0"/>
-                        </a:ext>
-                      </a:extLst>
-                    </a:blip>
-                    <a:srcRect/>
+                    <a:blip r:embed="rId7"/>
                     <a:stretch>
                       <a:fillRect/>
                     </a:stretch>
                   </pic:blipFill>
-                  <pic:spPr bwMode="auto">
+                  <pic:spPr>
                     <a:xfrm>
                       <a:off x="0" y="0"/>
-                      <a:ext cx="4651439" cy="3334161"/>
+                      <a:ext cx="5943600" cy="4393565"/>
                     </a:xfrm>
                     <a:prstGeom prst="rect">
                       <a:avLst/>
                     </a:prstGeom>
-                    <a:noFill/>
                   </pic:spPr>
                 </pic:pic>
               </a:graphicData>
@@ -295,6 +275,288 @@
       </w:r>
     </w:p>
     <w:p>
+      <w:r>
+        <w:rPr>
+          <w:noProof/>
+        </w:rPr>
+        <w:lastRenderedPageBreak/>
+        <w:drawing>
+          <wp:inline distT="0" distB="0" distL="0" distR="0" wp14:anchorId="4DE45408" wp14:editId="62FCFF65">
+            <wp:extent cx="5943600" cy="4806315"/>
+            <wp:effectExtent l="0" t="0" r="0" b="0"/>
+            <wp:docPr id="564395279" name="Picture 1" descr="A graph of a number of individuals&#10;&#10;Description automatically generated"/>
+            <wp:cNvGraphicFramePr>
+              <a:graphicFrameLocks xmlns:a="http://schemas.openxmlformats.org/drawingml/2006/main" noChangeAspect="1"/>
+            </wp:cNvGraphicFramePr>
+            <a:graphic xmlns:a="http://schemas.openxmlformats.org/drawingml/2006/main">
+              <a:graphicData uri="http://schemas.openxmlformats.org/drawingml/2006/picture">
+                <pic:pic xmlns:pic="http://schemas.openxmlformats.org/drawingml/2006/picture">
+                  <pic:nvPicPr>
+                    <pic:cNvPr id="564395279" name="Picture 1" descr="A graph of a number of individuals&#10;&#10;Description automatically generated"/>
+                    <pic:cNvPicPr/>
+                  </pic:nvPicPr>
+                  <pic:blipFill>
+                    <a:blip r:embed="rId8"/>
+                    <a:stretch>
+                      <a:fillRect/>
+                    </a:stretch>
+                  </pic:blipFill>
+                  <pic:spPr>
+                    <a:xfrm>
+                      <a:off x="0" y="0"/>
+                      <a:ext cx="5943600" cy="4806315"/>
+                    </a:xfrm>
+                    <a:prstGeom prst="rect">
+                      <a:avLst/>
+                    </a:prstGeom>
+                  </pic:spPr>
+                </pic:pic>
+              </a:graphicData>
+            </a:graphic>
+          </wp:inline>
+        </w:drawing>
+      </w:r>
+    </w:p>
+    <w:p/>
+    <w:p>
+      <w:r>
+        <w:lastRenderedPageBreak/>
+        <w:drawing>
+          <wp:inline distT="0" distB="0" distL="0" distR="0" wp14:anchorId="013E071F" wp14:editId="0E991955">
+            <wp:extent cx="5334000" cy="4000500"/>
+            <wp:effectExtent l="0" t="0" r="0" b="0"/>
+            <wp:docPr id="693414350" name="Picture 1" descr="A pixelated image of a number of squares&#10;&#10;Description automatically generated with medium confidence"/>
+            <wp:cNvGraphicFramePr>
+              <a:graphicFrameLocks xmlns:a="http://schemas.openxmlformats.org/drawingml/2006/main" noChangeAspect="1"/>
+            </wp:cNvGraphicFramePr>
+            <a:graphic xmlns:a="http://schemas.openxmlformats.org/drawingml/2006/main">
+              <a:graphicData uri="http://schemas.openxmlformats.org/drawingml/2006/picture">
+                <pic:pic xmlns:pic="http://schemas.openxmlformats.org/drawingml/2006/picture">
+                  <pic:nvPicPr>
+                    <pic:cNvPr id="693414350" name="Picture 1" descr="A pixelated image of a number of squares&#10;&#10;Description automatically generated with medium confidence"/>
+                    <pic:cNvPicPr/>
+                  </pic:nvPicPr>
+                  <pic:blipFill>
+                    <a:blip r:embed="rId9"/>
+                    <a:stretch>
+                      <a:fillRect/>
+                    </a:stretch>
+                  </pic:blipFill>
+                  <pic:spPr>
+                    <a:xfrm>
+                      <a:off x="0" y="0"/>
+                      <a:ext cx="5334000" cy="4000500"/>
+                    </a:xfrm>
+                    <a:prstGeom prst="rect">
+                      <a:avLst/>
+                    </a:prstGeom>
+                  </pic:spPr>
+                </pic:pic>
+              </a:graphicData>
+            </a:graphic>
+          </wp:inline>
+        </w:drawing>
+      </w:r>
+    </w:p>
+    <w:p>
+      <w:r>
+        <w:drawing>
+          <wp:inline distT="0" distB="0" distL="0" distR="0" wp14:anchorId="51108040" wp14:editId="1F37A593">
+            <wp:extent cx="5334000" cy="4000500"/>
+            <wp:effectExtent l="0" t="0" r="0" b="0"/>
+            <wp:docPr id="2034466630" name="Picture 1" descr="A graph of a number of dots&#10;&#10;Description automatically generated with medium confidence"/>
+            <wp:cNvGraphicFramePr>
+              <a:graphicFrameLocks xmlns:a="http://schemas.openxmlformats.org/drawingml/2006/main" noChangeAspect="1"/>
+            </wp:cNvGraphicFramePr>
+            <a:graphic xmlns:a="http://schemas.openxmlformats.org/drawingml/2006/main">
+              <a:graphicData uri="http://schemas.openxmlformats.org/drawingml/2006/picture">
+                <pic:pic xmlns:pic="http://schemas.openxmlformats.org/drawingml/2006/picture">
+                  <pic:nvPicPr>
+                    <pic:cNvPr id="2034466630" name="Picture 1" descr="A graph of a number of dots&#10;&#10;Description automatically generated with medium confidence"/>
+                    <pic:cNvPicPr/>
+                  </pic:nvPicPr>
+                  <pic:blipFill>
+                    <a:blip r:embed="rId10"/>
+                    <a:stretch>
+                      <a:fillRect/>
+                    </a:stretch>
+                  </pic:blipFill>
+                  <pic:spPr>
+                    <a:xfrm>
+                      <a:off x="0" y="0"/>
+                      <a:ext cx="5334000" cy="4000500"/>
+                    </a:xfrm>
+                    <a:prstGeom prst="rect">
+                      <a:avLst/>
+                    </a:prstGeom>
+                  </pic:spPr>
+                </pic:pic>
+              </a:graphicData>
+            </a:graphic>
+          </wp:inline>
+        </w:drawing>
+      </w:r>
+    </w:p>
+    <w:p>
+      <w:r>
+        <w:lastRenderedPageBreak/>
+        <w:drawing>
+          <wp:inline distT="0" distB="0" distL="0" distR="0" wp14:anchorId="19F33C90" wp14:editId="46FB80B3">
+            <wp:extent cx="5334000" cy="4000500"/>
+            <wp:effectExtent l="0" t="0" r="0" b="0"/>
+            <wp:docPr id="1003776643" name="Picture 1" descr="A graph of a number of squares&#10;&#10;Description automatically generated with medium confidence"/>
+            <wp:cNvGraphicFramePr>
+              <a:graphicFrameLocks xmlns:a="http://schemas.openxmlformats.org/drawingml/2006/main" noChangeAspect="1"/>
+            </wp:cNvGraphicFramePr>
+            <a:graphic xmlns:a="http://schemas.openxmlformats.org/drawingml/2006/main">
+              <a:graphicData uri="http://schemas.openxmlformats.org/drawingml/2006/picture">
+                <pic:pic xmlns:pic="http://schemas.openxmlformats.org/drawingml/2006/picture">
+                  <pic:nvPicPr>
+                    <pic:cNvPr id="1003776643" name="Picture 1" descr="A graph of a number of squares&#10;&#10;Description automatically generated with medium confidence"/>
+                    <pic:cNvPicPr/>
+                  </pic:nvPicPr>
+                  <pic:blipFill>
+                    <a:blip r:embed="rId11"/>
+                    <a:stretch>
+                      <a:fillRect/>
+                    </a:stretch>
+                  </pic:blipFill>
+                  <pic:spPr>
+                    <a:xfrm>
+                      <a:off x="0" y="0"/>
+                      <a:ext cx="5334000" cy="4000500"/>
+                    </a:xfrm>
+                    <a:prstGeom prst="rect">
+                      <a:avLst/>
+                    </a:prstGeom>
+                  </pic:spPr>
+                </pic:pic>
+              </a:graphicData>
+            </a:graphic>
+          </wp:inline>
+        </w:drawing>
+      </w:r>
+    </w:p>
+    <w:p>
+      <w:r>
+        <w:drawing>
+          <wp:inline distT="0" distB="0" distL="0" distR="0" wp14:anchorId="4353F909" wp14:editId="436C8C37">
+            <wp:extent cx="5334000" cy="4000500"/>
+            <wp:effectExtent l="0" t="0" r="0" b="0"/>
+            <wp:docPr id="952107349" name="Picture 1" descr="A graph of a number of dots&#10;&#10;Description automatically generated with medium confidence"/>
+            <wp:cNvGraphicFramePr>
+              <a:graphicFrameLocks xmlns:a="http://schemas.openxmlformats.org/drawingml/2006/main" noChangeAspect="1"/>
+            </wp:cNvGraphicFramePr>
+            <a:graphic xmlns:a="http://schemas.openxmlformats.org/drawingml/2006/main">
+              <a:graphicData uri="http://schemas.openxmlformats.org/drawingml/2006/picture">
+                <pic:pic xmlns:pic="http://schemas.openxmlformats.org/drawingml/2006/picture">
+                  <pic:nvPicPr>
+                    <pic:cNvPr id="952107349" name="Picture 1" descr="A graph of a number of dots&#10;&#10;Description automatically generated with medium confidence"/>
+                    <pic:cNvPicPr/>
+                  </pic:nvPicPr>
+                  <pic:blipFill>
+                    <a:blip r:embed="rId12"/>
+                    <a:stretch>
+                      <a:fillRect/>
+                    </a:stretch>
+                  </pic:blipFill>
+                  <pic:spPr>
+                    <a:xfrm>
+                      <a:off x="0" y="0"/>
+                      <a:ext cx="5334000" cy="4000500"/>
+                    </a:xfrm>
+                    <a:prstGeom prst="rect">
+                      <a:avLst/>
+                    </a:prstGeom>
+                  </pic:spPr>
+                </pic:pic>
+              </a:graphicData>
+            </a:graphic>
+          </wp:inline>
+        </w:drawing>
+      </w:r>
+    </w:p>
+    <w:p>
+      <w:r>
+        <w:lastRenderedPageBreak/>
+        <w:drawing>
+          <wp:inline distT="0" distB="0" distL="0" distR="0" wp14:anchorId="31A2E095" wp14:editId="0808D359">
+            <wp:extent cx="5334000" cy="4000500"/>
+            <wp:effectExtent l="0" t="0" r="0" b="0"/>
+            <wp:docPr id="659668646" name="Picture 1" descr="A graph of a number of squares&#10;&#10;Description automatically generated with medium confidence"/>
+            <wp:cNvGraphicFramePr>
+              <a:graphicFrameLocks xmlns:a="http://schemas.openxmlformats.org/drawingml/2006/main" noChangeAspect="1"/>
+            </wp:cNvGraphicFramePr>
+            <a:graphic xmlns:a="http://schemas.openxmlformats.org/drawingml/2006/main">
+              <a:graphicData uri="http://schemas.openxmlformats.org/drawingml/2006/picture">
+                <pic:pic xmlns:pic="http://schemas.openxmlformats.org/drawingml/2006/picture">
+                  <pic:nvPicPr>
+                    <pic:cNvPr id="659668646" name="Picture 1" descr="A graph of a number of squares&#10;&#10;Description automatically generated with medium confidence"/>
+                    <pic:cNvPicPr/>
+                  </pic:nvPicPr>
+                  <pic:blipFill>
+                    <a:blip r:embed="rId13"/>
+                    <a:stretch>
+                      <a:fillRect/>
+                    </a:stretch>
+                  </pic:blipFill>
+                  <pic:spPr>
+                    <a:xfrm>
+                      <a:off x="0" y="0"/>
+                      <a:ext cx="5334000" cy="4000500"/>
+                    </a:xfrm>
+                    <a:prstGeom prst="rect">
+                      <a:avLst/>
+                    </a:prstGeom>
+                  </pic:spPr>
+                </pic:pic>
+              </a:graphicData>
+            </a:graphic>
+          </wp:inline>
+        </w:drawing>
+      </w:r>
+    </w:p>
+    <w:p>
+      <w:r>
+        <w:drawing>
+          <wp:inline distT="0" distB="0" distL="0" distR="0" wp14:anchorId="46152A58" wp14:editId="35065B6E">
+            <wp:extent cx="5334000" cy="4000500"/>
+            <wp:effectExtent l="0" t="0" r="0" b="0"/>
+            <wp:docPr id="1708660775" name="Picture 1"/>
+            <wp:cNvGraphicFramePr>
+              <a:graphicFrameLocks xmlns:a="http://schemas.openxmlformats.org/drawingml/2006/main" noChangeAspect="1"/>
+            </wp:cNvGraphicFramePr>
+            <a:graphic xmlns:a="http://schemas.openxmlformats.org/drawingml/2006/main">
+              <a:graphicData uri="http://schemas.openxmlformats.org/drawingml/2006/picture">
+                <pic:pic xmlns:pic="http://schemas.openxmlformats.org/drawingml/2006/picture">
+                  <pic:nvPicPr>
+                    <pic:cNvPr id="1708660775" name=""/>
+                    <pic:cNvPicPr/>
+                  </pic:nvPicPr>
+                  <pic:blipFill>
+                    <a:blip r:embed="rId14"/>
+                    <a:stretch>
+                      <a:fillRect/>
+                    </a:stretch>
+                  </pic:blipFill>
+                  <pic:spPr>
+                    <a:xfrm>
+                      <a:off x="0" y="0"/>
+                      <a:ext cx="5334000" cy="4000500"/>
+                    </a:xfrm>
+                    <a:prstGeom prst="rect">
+                      <a:avLst/>
+                    </a:prstGeom>
+                  </pic:spPr>
+                </pic:pic>
+              </a:graphicData>
+            </a:graphic>
+          </wp:inline>
+        </w:drawing>
+      </w:r>
+    </w:p>
+    <w:p/>
+    <w:p>
       <w:pPr>
         <w:pStyle w:val="Heading1"/>
         <w:numPr>
@@ -364,7 +626,6 @@
         <w:pStyle w:val="ListParagraph"/>
       </w:pPr>
       <w:r>
-        <w:lastRenderedPageBreak/>
         <w:t xml:space="preserve">Then, use the results from section 2 to identify minimum acceptable spacing of elements for a realization of the array using actual antenna elements. Accommodate the minimum acceptable spacing by keeping </w:t>
       </w:r>
       <w:r>
@@ -410,7 +671,7 @@
                     <pic:cNvPicPr/>
                   </pic:nvPicPr>
                   <pic:blipFill>
-                    <a:blip r:embed="rId8"/>
+                    <a:blip r:embed="rId15"/>
                     <a:stretch>
                       <a:fillRect/>
                     </a:stretch>
@@ -439,6 +700,7 @@
         <w:rPr>
           <w:noProof/>
         </w:rPr>
+        <w:lastRenderedPageBreak/>
         <w:drawing>
           <wp:inline distT="0" distB="0" distL="0" distR="0" wp14:anchorId="3B2C11CD" wp14:editId="00C1B5C1">
             <wp:extent cx="4552950" cy="3414713"/>
@@ -457,7 +719,7 @@
                     </pic:cNvPicPr>
                   </pic:nvPicPr>
                   <pic:blipFill>
-                    <a:blip r:embed="rId9">
+                    <a:blip r:embed="rId16">
                       <a:extLst>
                         <a:ext uri="{28A0092B-C50C-407E-A947-70E740481C1C}">
                           <a14:useLocalDpi xmlns:a14="http://schemas.microsoft.com/office/drawing/2010/main" val="0"/>

</xml_diff>